<commit_message>
fixed a problem where the linked list only went one way instead of two. Fixed a couple more problems, check log for more details.
</commit_message>
<xml_diff>
--- a/Log.docx
+++ b/Log.docx
@@ -65,20 +65,7 @@
           <w:sz w:val="24"/>
         </w:rPr>
         <w:tab/>
-      </w:r>
-      <w:r>
-        <w:rPr>
-          <w:rFonts w:ascii="Times New Roman" w:eastAsia="Times New Roman" w:hAnsi="Times New Roman" w:cs="Times New Roman"/>
-          <w:sz w:val="24"/>
-        </w:rPr>
-        <w:t>Started to a large bunch of the programming for the doubly linked lists today. I plan on making a doubly circular linked list. Currently using C++ as the language to write my data structures in. It’s 10 pm and I’m more concerned about watching Spiderman th</w:t>
-      </w:r>
-      <w:r>
-        <w:rPr>
-          <w:rFonts w:ascii="Times New Roman" w:eastAsia="Times New Roman" w:hAnsi="Times New Roman" w:cs="Times New Roman"/>
-          <w:sz w:val="24"/>
-        </w:rPr>
-        <w:t>e animated series instead of figuring out the errors that I have in my code.</w:t>
+        <w:t>Started to a large bunch of the programming for the doubly linked lists today. I plan on making a doubly circular linked list. Currently using C++ as the language to write my data structures in. It’s 10 pm and I’m more concerned about watching Spiderman the animated series instead of figuring out the errors that I have in my code.</w:t>
       </w:r>
     </w:p>
     <w:p>
@@ -147,14 +134,7 @@
           <w:rFonts w:ascii="Times New Roman" w:eastAsia="Times New Roman" w:hAnsi="Times New Roman" w:cs="Times New Roman"/>
           <w:sz w:val="24"/>
         </w:rPr>
-        <w:t>. I have no idea what t</w:t>
-      </w:r>
-      <w:r>
-        <w:rPr>
-          <w:rFonts w:ascii="Times New Roman" w:eastAsia="Times New Roman" w:hAnsi="Times New Roman" w:cs="Times New Roman"/>
-          <w:sz w:val="24"/>
-        </w:rPr>
-        <w:t>o write in this is log, I have no idea why I have one for these practice assignments.</w:t>
+        <w:t>. I have no idea what to write in this is log, I have no idea why I have one for these practice assignments.</w:t>
       </w:r>
     </w:p>
     <w:p>
@@ -202,39 +182,7 @@
           <w:rFonts w:ascii="Times New Roman" w:eastAsia="Times New Roman" w:hAnsi="Times New Roman" w:cs="Times New Roman"/>
           <w:sz w:val="24"/>
         </w:rPr>
-        <w:t xml:space="preserve">Its been almost a week since I last worked on this little project of mine today. Solved the last of the errors today in my node and linked list file. First, I had an error where I was pointing in a file pointer into a normal integer array, this was happening for my </w:t>
-      </w:r>
-      <w:proofErr w:type="spellStart"/>
-      <w:r>
-        <w:rPr>
-          <w:rFonts w:ascii="Times New Roman" w:eastAsia="Times New Roman" w:hAnsi="Times New Roman" w:cs="Times New Roman"/>
-          <w:sz w:val="24"/>
-        </w:rPr>
-        <w:t>setNext</w:t>
-      </w:r>
-      <w:proofErr w:type="spellEnd"/>
-      <w:r>
-        <w:rPr>
-          <w:rFonts w:ascii="Times New Roman" w:eastAsia="Times New Roman" w:hAnsi="Times New Roman" w:cs="Times New Roman"/>
-          <w:sz w:val="24"/>
-        </w:rPr>
-        <w:t xml:space="preserve"> and </w:t>
-      </w:r>
-      <w:proofErr w:type="spellStart"/>
-      <w:r>
-        <w:rPr>
-          <w:rFonts w:ascii="Times New Roman" w:eastAsia="Times New Roman" w:hAnsi="Times New Roman" w:cs="Times New Roman"/>
-          <w:sz w:val="24"/>
-        </w:rPr>
-        <w:t>setPrev</w:t>
-      </w:r>
-      <w:proofErr w:type="spellEnd"/>
-      <w:r>
-        <w:rPr>
-          <w:rFonts w:ascii="Times New Roman" w:eastAsia="Times New Roman" w:hAnsi="Times New Roman" w:cs="Times New Roman"/>
-          <w:sz w:val="24"/>
-        </w:rPr>
-        <w:t xml:space="preserve"> functions. A lot of the other errors that I solved on 5/17 entry I forgot what </w:t>
+        <w:t xml:space="preserve">Its been almost a week since I last worked on this little project of mine today. Solved the last of the errors today in my node and linked list file. First, I had an error where I was pointing in a file pointer into a normal integer array, this was happening for my setNext and setPrev functions. A lot of the other errors that I solved on 5/17 entry I forgot what </w:t>
       </w:r>
       <w:r>
         <w:rPr>
@@ -311,23 +259,7 @@
           <w:rFonts w:ascii="Times New Roman" w:eastAsia="Times New Roman" w:hAnsi="Times New Roman" w:cs="Times New Roman"/>
           <w:sz w:val="24"/>
         </w:rPr>
-        <w:t xml:space="preserve">. Adds middle works of the head pointer </w:t>
-      </w:r>
-      <w:proofErr w:type="spellStart"/>
-      <w:r>
-        <w:rPr>
-          <w:rFonts w:ascii="Times New Roman" w:eastAsia="Times New Roman" w:hAnsi="Times New Roman" w:cs="Times New Roman"/>
-          <w:sz w:val="24"/>
-        </w:rPr>
-        <w:t>getNext</w:t>
-      </w:r>
-      <w:proofErr w:type="spellEnd"/>
-      <w:r>
-        <w:rPr>
-          <w:rFonts w:ascii="Times New Roman" w:eastAsia="Times New Roman" w:hAnsi="Times New Roman" w:cs="Times New Roman"/>
-          <w:sz w:val="24"/>
-        </w:rPr>
-        <w:t xml:space="preserve"> is null that way it can be added in from working in backwards from the list.</w:t>
+        <w:t>. Adds middle works of the head pointer getNext is null that way it can be added in from working in backwards from the list.</w:t>
       </w:r>
       <w:r>
         <w:rPr>
@@ -336,40 +268,196 @@
         </w:rPr>
         <w:t xml:space="preserve"> It’s close to 11:50 </w:t>
       </w:r>
-      <w:proofErr w:type="spellStart"/>
-      <w:r>
-        <w:rPr>
-          <w:rFonts w:ascii="Times New Roman" w:eastAsia="Times New Roman" w:hAnsi="Times New Roman" w:cs="Times New Roman"/>
-          <w:sz w:val="24"/>
-        </w:rPr>
-        <w:t>p.m</w:t>
-      </w:r>
-      <w:proofErr w:type="spellEnd"/>
-      <w:r>
-        <w:rPr>
-          <w:rFonts w:ascii="Times New Roman" w:eastAsia="Times New Roman" w:hAnsi="Times New Roman" w:cs="Times New Roman"/>
-          <w:sz w:val="24"/>
-        </w:rPr>
-        <w:t xml:space="preserve"> going to comment my code then I’m going to push it to </w:t>
-      </w:r>
-      <w:proofErr w:type="spellStart"/>
-      <w:r>
-        <w:rPr>
-          <w:rFonts w:ascii="Times New Roman" w:eastAsia="Times New Roman" w:hAnsi="Times New Roman" w:cs="Times New Roman"/>
-          <w:sz w:val="24"/>
-        </w:rPr>
-        <w:t>github</w:t>
-      </w:r>
-      <w:proofErr w:type="spellEnd"/>
-      <w:r>
-        <w:rPr>
-          <w:rFonts w:ascii="Times New Roman" w:eastAsia="Times New Roman" w:hAnsi="Times New Roman" w:cs="Times New Roman"/>
-          <w:sz w:val="24"/>
-        </w:rPr>
-        <w:t xml:space="preserve"> and go to bed afterwards.</w:t>
+      <w:r>
+        <w:rPr>
+          <w:rFonts w:ascii="Times New Roman" w:eastAsia="Times New Roman" w:hAnsi="Times New Roman" w:cs="Times New Roman"/>
+          <w:sz w:val="24"/>
+        </w:rPr>
+        <w:t>p.m.</w:t>
+      </w:r>
+      <w:r>
+        <w:rPr>
+          <w:rFonts w:ascii="Times New Roman" w:eastAsia="Times New Roman" w:hAnsi="Times New Roman" w:cs="Times New Roman"/>
+          <w:sz w:val="24"/>
+        </w:rPr>
+        <w:t xml:space="preserve"> going to comment my code then I’m going to push it to github and go to bed afterwards.</w:t>
+      </w:r>
+    </w:p>
+    <w:p>
+      <w:pPr>
+        <w:rPr>
+          <w:rFonts w:ascii="Times New Roman" w:eastAsia="Times New Roman" w:hAnsi="Times New Roman" w:cs="Times New Roman"/>
+          <w:sz w:val="24"/>
+        </w:rPr>
+      </w:pPr>
+    </w:p>
+    <w:p>
+      <w:pPr>
+        <w:rPr>
+          <w:rFonts w:ascii="Times New Roman" w:eastAsia="Times New Roman" w:hAnsi="Times New Roman" w:cs="Times New Roman"/>
+          <w:sz w:val="24"/>
+        </w:rPr>
+      </w:pPr>
+      <w:r>
+        <w:rPr>
+          <w:rFonts w:ascii="Times New Roman" w:eastAsia="Times New Roman" w:hAnsi="Times New Roman" w:cs="Times New Roman"/>
+          <w:b/>
+          <w:sz w:val="24"/>
+        </w:rPr>
+        <w:t>5/24/19</w:t>
+      </w:r>
+    </w:p>
+    <w:p>
+      <w:pPr>
+        <w:rPr>
+          <w:rFonts w:ascii="Times New Roman" w:eastAsia="Times New Roman" w:hAnsi="Times New Roman" w:cs="Times New Roman"/>
+          <w:sz w:val="24"/>
+        </w:rPr>
+      </w:pPr>
+      <w:r>
+        <w:rPr>
+          <w:rFonts w:ascii="Times New Roman" w:eastAsia="Times New Roman" w:hAnsi="Times New Roman" w:cs="Times New Roman"/>
+          <w:sz w:val="24"/>
+        </w:rPr>
+        <w:tab/>
+        <w:t xml:space="preserve">When I went to bed </w:t>
+      </w:r>
+      <w:r>
+        <w:rPr>
+          <w:rFonts w:ascii="Times New Roman" w:eastAsia="Times New Roman" w:hAnsi="Times New Roman" w:cs="Times New Roman"/>
+          <w:sz w:val="24"/>
+        </w:rPr>
+        <w:t xml:space="preserve">early </w:t>
+      </w:r>
+      <w:r>
+        <w:rPr>
+          <w:rFonts w:ascii="Times New Roman" w:eastAsia="Times New Roman" w:hAnsi="Times New Roman" w:cs="Times New Roman"/>
+          <w:sz w:val="24"/>
+        </w:rPr>
+        <w:t>this morning I realized a small problem with my program, I made a singular linked list where the only true doubling part comes in the addMiddle function</w:t>
+      </w:r>
+      <w:r>
+        <w:rPr>
+          <w:rFonts w:ascii="Times New Roman" w:eastAsia="Times New Roman" w:hAnsi="Times New Roman" w:cs="Times New Roman"/>
+          <w:sz w:val="24"/>
+        </w:rPr>
+        <w:t>; not only that, but I missed the whole part of the circular part of the list as well – fixed that by setting the previous head and tail pointer to point to the new object before head or tail becomes equal to that new object.</w:t>
+      </w:r>
+      <w:r>
+        <w:rPr>
+          <w:rFonts w:ascii="Times New Roman" w:eastAsia="Times New Roman" w:hAnsi="Times New Roman" w:cs="Times New Roman"/>
+          <w:sz w:val="24"/>
+        </w:rPr>
+        <w:t xml:space="preserve"> Changes are </w:t>
+      </w:r>
+      <w:r>
+        <w:rPr>
+          <w:rFonts w:ascii="Times New Roman" w:eastAsia="Times New Roman" w:hAnsi="Times New Roman" w:cs="Times New Roman"/>
+          <w:sz w:val="24"/>
+        </w:rPr>
+        <w:t>successful, had to change the clear function so that it doesn’t continue while the walker node is null, but instead it goes by using the count variable to measure the number of nodes that need to be cleared out from memory.</w:t>
+      </w:r>
+      <w:r>
+        <w:rPr>
+          <w:rFonts w:ascii="Times New Roman" w:eastAsia="Times New Roman" w:hAnsi="Times New Roman" w:cs="Times New Roman"/>
+          <w:sz w:val="24"/>
+        </w:rPr>
+        <w:t xml:space="preserve"> Deleted </w:t>
+      </w:r>
+      <w:r>
+        <w:rPr>
+          <w:rFonts w:ascii="Times New Roman" w:eastAsia="Times New Roman" w:hAnsi="Times New Roman" w:cs="Times New Roman"/>
+          <w:sz w:val="24"/>
+        </w:rPr>
+        <w:t xml:space="preserve">the </w:t>
+      </w:r>
+      <w:r>
+        <w:rPr>
+          <w:rFonts w:ascii="Times New Roman" w:eastAsia="Times New Roman" w:hAnsi="Times New Roman" w:cs="Times New Roman"/>
+          <w:sz w:val="24"/>
+        </w:rPr>
+        <w:t xml:space="preserve">code in </w:t>
+      </w:r>
+      <w:r>
+        <w:rPr>
+          <w:rFonts w:ascii="Times New Roman" w:eastAsia="Times New Roman" w:hAnsi="Times New Roman" w:cs="Times New Roman"/>
+          <w:sz w:val="24"/>
+        </w:rPr>
+        <w:t xml:space="preserve">else statement in </w:t>
+      </w:r>
+      <w:r>
+        <w:rPr>
+          <w:rFonts w:ascii="Times New Roman" w:eastAsia="Times New Roman" w:hAnsi="Times New Roman" w:cs="Times New Roman"/>
+          <w:sz w:val="24"/>
+        </w:rPr>
+        <w:t>the add</w:t>
+      </w:r>
+      <w:r>
+        <w:rPr>
+          <w:rFonts w:ascii="Times New Roman" w:eastAsia="Times New Roman" w:hAnsi="Times New Roman" w:cs="Times New Roman"/>
+          <w:sz w:val="24"/>
+        </w:rPr>
+        <w:t>M</w:t>
+      </w:r>
+      <w:r>
+        <w:rPr>
+          <w:rFonts w:ascii="Times New Roman" w:eastAsia="Times New Roman" w:hAnsi="Times New Roman" w:cs="Times New Roman"/>
+          <w:sz w:val="24"/>
+        </w:rPr>
+        <w:t>iddle function because it became useless t</w:t>
+      </w:r>
+      <w:r>
+        <w:rPr>
+          <w:rFonts w:ascii="Times New Roman" w:eastAsia="Times New Roman" w:hAnsi="Times New Roman" w:cs="Times New Roman"/>
+          <w:sz w:val="24"/>
+        </w:rPr>
+        <w:t xml:space="preserve">o have since it was based </w:t>
+      </w:r>
+      <w:r>
+        <w:rPr>
+          <w:rFonts w:ascii="Times New Roman" w:eastAsia="Times New Roman" w:hAnsi="Times New Roman" w:cs="Times New Roman"/>
+          <w:sz w:val="24"/>
+        </w:rPr>
+        <w:t>off</w:t>
+      </w:r>
+      <w:r>
+        <w:rPr>
+          <w:rFonts w:ascii="Times New Roman" w:eastAsia="Times New Roman" w:hAnsi="Times New Roman" w:cs="Times New Roman"/>
+          <w:sz w:val="24"/>
+        </w:rPr>
+        <w:t xml:space="preserve"> the </w:t>
+      </w:r>
+      <w:r>
+        <w:rPr>
+          <w:rFonts w:ascii="Times New Roman" w:eastAsia="Times New Roman" w:hAnsi="Times New Roman" w:cs="Times New Roman"/>
+          <w:sz w:val="24"/>
+        </w:rPr>
+        <w:lastRenderedPageBreak/>
+        <w:t>mistake that I mentioned in the begging of this log entry</w:t>
+      </w:r>
+      <w:r>
+        <w:rPr>
+          <w:rFonts w:ascii="Times New Roman" w:eastAsia="Times New Roman" w:hAnsi="Times New Roman" w:cs="Times New Roman"/>
+          <w:sz w:val="24"/>
+        </w:rPr>
+        <w:t xml:space="preserve">. I believe that I finished the doubly circular linked list project that I started off on a while ago, going to moving onto stack and </w:t>
+      </w:r>
+      <w:r>
+        <w:rPr>
+          <w:rFonts w:ascii="Times New Roman" w:eastAsia="Times New Roman" w:hAnsi="Times New Roman" w:cs="Times New Roman"/>
+          <w:sz w:val="24"/>
+        </w:rPr>
+        <w:t>queues</w:t>
       </w:r>
       <w:bookmarkStart w:id="0" w:name="_GoBack"/>
       <w:bookmarkEnd w:id="0"/>
+      <w:r>
+        <w:rPr>
+          <w:rFonts w:ascii="Times New Roman" w:eastAsia="Times New Roman" w:hAnsi="Times New Roman" w:cs="Times New Roman"/>
+          <w:sz w:val="24"/>
+        </w:rPr>
+        <w:t xml:space="preserve"> pretty soon.</w:t>
+      </w:r>
     </w:p>
     <w:sectPr>
       <w:pgSz w:w="12240" w:h="15840"/>

</xml_diff>

<commit_message>
Updated Log, filled out and finished the queue class/headerfile
Updated Log, filled out and finished the queue class/headerfile.
</commit_message>
<xml_diff>
--- a/Log.docx
+++ b/Log.docx
@@ -738,82 +738,220 @@
         </w:rPr>
         <w:t>Prev</w:t>
       </w:r>
+      <w:r>
+        <w:rPr>
+          <w:rFonts w:ascii="Times New Roman" w:eastAsia="Times New Roman" w:hAnsi="Times New Roman" w:cs="Times New Roman"/>
+          <w:sz w:val="24"/>
+        </w:rPr>
+        <w:t xml:space="preserve"> call in the </w:t>
+      </w:r>
+      <w:proofErr w:type="spellStart"/>
+      <w:r>
+        <w:rPr>
+          <w:rFonts w:ascii="Times New Roman" w:eastAsia="Times New Roman" w:hAnsi="Times New Roman" w:cs="Times New Roman"/>
+          <w:sz w:val="24"/>
+        </w:rPr>
+        <w:t>addStack</w:t>
+      </w:r>
+      <w:proofErr w:type="spellEnd"/>
+      <w:r>
+        <w:rPr>
+          <w:rFonts w:ascii="Times New Roman" w:eastAsia="Times New Roman" w:hAnsi="Times New Roman" w:cs="Times New Roman"/>
+          <w:sz w:val="24"/>
+        </w:rPr>
+        <w:t xml:space="preserve"> </w:t>
+      </w:r>
+      <w:r>
+        <w:rPr>
+          <w:rFonts w:ascii="Times New Roman" w:eastAsia="Times New Roman" w:hAnsi="Times New Roman" w:cs="Times New Roman"/>
+          <w:sz w:val="24"/>
+        </w:rPr>
+        <w:t>function and</w:t>
+      </w:r>
+      <w:r>
+        <w:rPr>
+          <w:rFonts w:ascii="Times New Roman" w:eastAsia="Times New Roman" w:hAnsi="Times New Roman" w:cs="Times New Roman"/>
+          <w:sz w:val="24"/>
+        </w:rPr>
+        <w:t xml:space="preserve"> forgot to add &gt; in the </w:t>
+      </w:r>
+      <w:proofErr w:type="spellStart"/>
+      <w:r>
+        <w:rPr>
+          <w:rFonts w:ascii="Times New Roman" w:eastAsia="Times New Roman" w:hAnsi="Times New Roman" w:cs="Times New Roman"/>
+          <w:sz w:val="24"/>
+        </w:rPr>
+        <w:t>addStack</w:t>
+      </w:r>
+      <w:proofErr w:type="spellEnd"/>
+      <w:r>
+        <w:rPr>
+          <w:rFonts w:ascii="Times New Roman" w:eastAsia="Times New Roman" w:hAnsi="Times New Roman" w:cs="Times New Roman"/>
+          <w:sz w:val="24"/>
+        </w:rPr>
+        <w:t>.</w:t>
+      </w:r>
+      <w:r>
+        <w:rPr>
+          <w:rFonts w:ascii="Times New Roman" w:eastAsia="Times New Roman" w:hAnsi="Times New Roman" w:cs="Times New Roman"/>
+          <w:sz w:val="24"/>
+        </w:rPr>
+        <w:t xml:space="preserve"> Found an error where the stack didn’t go to the next node.</w:t>
+      </w:r>
+      <w:r>
+        <w:rPr>
+          <w:rFonts w:ascii="Times New Roman" w:eastAsia="Times New Roman" w:hAnsi="Times New Roman" w:cs="Times New Roman"/>
+          <w:sz w:val="24"/>
+        </w:rPr>
+        <w:t xml:space="preserve"> Second test was a success</w:t>
+      </w:r>
+      <w:r>
+        <w:rPr>
+          <w:rFonts w:ascii="Times New Roman" w:eastAsia="Times New Roman" w:hAnsi="Times New Roman" w:cs="Times New Roman"/>
+          <w:sz w:val="24"/>
+        </w:rPr>
+        <w:t>.</w:t>
+      </w:r>
+    </w:p>
+    <w:p>
+      <w:pPr>
+        <w:rPr>
+          <w:rFonts w:ascii="Times New Roman" w:eastAsia="Times New Roman" w:hAnsi="Times New Roman" w:cs="Times New Roman"/>
+          <w:sz w:val="24"/>
+        </w:rPr>
+      </w:pPr>
+    </w:p>
+    <w:p>
+      <w:pPr>
+        <w:rPr>
+          <w:rFonts w:ascii="Times New Roman" w:eastAsia="Times New Roman" w:hAnsi="Times New Roman" w:cs="Times New Roman"/>
+          <w:sz w:val="24"/>
+        </w:rPr>
+      </w:pPr>
+      <w:r>
+        <w:rPr>
+          <w:rFonts w:ascii="Times New Roman" w:eastAsia="Times New Roman" w:hAnsi="Times New Roman" w:cs="Times New Roman"/>
+          <w:b/>
+          <w:sz w:val="24"/>
+        </w:rPr>
+        <w:t>6/4/2019</w:t>
+      </w:r>
+    </w:p>
+    <w:p>
+      <w:pPr>
+        <w:rPr>
+          <w:rFonts w:ascii="Times New Roman" w:eastAsia="Times New Roman" w:hAnsi="Times New Roman" w:cs="Times New Roman"/>
+          <w:sz w:val="24"/>
+        </w:rPr>
+      </w:pPr>
+      <w:r>
+        <w:rPr>
+          <w:rFonts w:ascii="Times New Roman" w:eastAsia="Times New Roman" w:hAnsi="Times New Roman" w:cs="Times New Roman"/>
+          <w:sz w:val="24"/>
+        </w:rPr>
+        <w:tab/>
+      </w:r>
+      <w:r>
+        <w:rPr>
+          <w:rFonts w:ascii="Times New Roman" w:eastAsia="Times New Roman" w:hAnsi="Times New Roman" w:cs="Times New Roman"/>
+          <w:sz w:val="24"/>
+        </w:rPr>
+        <w:t>Worked on the queue header file today</w:t>
+      </w:r>
+      <w:r>
+        <w:rPr>
+          <w:rFonts w:ascii="Times New Roman" w:eastAsia="Times New Roman" w:hAnsi="Times New Roman" w:cs="Times New Roman"/>
+          <w:sz w:val="24"/>
+        </w:rPr>
+        <w:t xml:space="preserve">. Caught an error before compiling where I wrote </w:t>
+      </w:r>
+      <w:proofErr w:type="spellStart"/>
+      <w:r>
+        <w:rPr>
+          <w:rFonts w:ascii="Times New Roman" w:eastAsia="Times New Roman" w:hAnsi="Times New Roman" w:cs="Times New Roman"/>
+          <w:sz w:val="24"/>
+        </w:rPr>
+        <w:t>getNext</w:t>
+      </w:r>
+      <w:proofErr w:type="spellEnd"/>
+      <w:r>
+        <w:rPr>
+          <w:rFonts w:ascii="Times New Roman" w:eastAsia="Times New Roman" w:hAnsi="Times New Roman" w:cs="Times New Roman"/>
+          <w:sz w:val="24"/>
+        </w:rPr>
+        <w:t xml:space="preserve"> instead of </w:t>
+      </w:r>
+      <w:proofErr w:type="spellStart"/>
+      <w:r>
+        <w:rPr>
+          <w:rFonts w:ascii="Times New Roman" w:eastAsia="Times New Roman" w:hAnsi="Times New Roman" w:cs="Times New Roman"/>
+          <w:sz w:val="24"/>
+        </w:rPr>
+        <w:t>setNext</w:t>
+      </w:r>
+      <w:proofErr w:type="spellEnd"/>
+      <w:r>
+        <w:rPr>
+          <w:rFonts w:ascii="Times New Roman" w:eastAsia="Times New Roman" w:hAnsi="Times New Roman" w:cs="Times New Roman"/>
+          <w:sz w:val="24"/>
+        </w:rPr>
+        <w:t xml:space="preserve"> in my </w:t>
+      </w:r>
+      <w:proofErr w:type="spellStart"/>
+      <w:r>
+        <w:rPr>
+          <w:rFonts w:ascii="Times New Roman" w:eastAsia="Times New Roman" w:hAnsi="Times New Roman" w:cs="Times New Roman"/>
+          <w:sz w:val="24"/>
+        </w:rPr>
+        <w:t>addQueue</w:t>
+      </w:r>
+      <w:proofErr w:type="spellEnd"/>
+      <w:r>
+        <w:rPr>
+          <w:rFonts w:ascii="Times New Roman" w:eastAsia="Times New Roman" w:hAnsi="Times New Roman" w:cs="Times New Roman"/>
+          <w:sz w:val="24"/>
+        </w:rPr>
+        <w:t xml:space="preserve"> function. </w:t>
+      </w:r>
+      <w:r>
+        <w:rPr>
+          <w:rFonts w:ascii="Times New Roman" w:eastAsia="Times New Roman" w:hAnsi="Times New Roman" w:cs="Times New Roman"/>
+          <w:sz w:val="24"/>
+        </w:rPr>
+        <w:t xml:space="preserve">Just got done writing </w:t>
+      </w:r>
+      <w:proofErr w:type="gramStart"/>
+      <w:r>
+        <w:rPr>
+          <w:rFonts w:ascii="Times New Roman" w:eastAsia="Times New Roman" w:hAnsi="Times New Roman" w:cs="Times New Roman"/>
+          <w:sz w:val="24"/>
+        </w:rPr>
+        <w:t>all of</w:t>
+      </w:r>
+      <w:proofErr w:type="gramEnd"/>
+      <w:r>
+        <w:rPr>
+          <w:rFonts w:ascii="Times New Roman" w:eastAsia="Times New Roman" w:hAnsi="Times New Roman" w:cs="Times New Roman"/>
+          <w:sz w:val="24"/>
+        </w:rPr>
+        <w:t xml:space="preserve"> the functions needed for the queue class, didn’t take as long </w:t>
+      </w:r>
+      <w:r>
+        <w:rPr>
+          <w:rFonts w:ascii="Times New Roman" w:eastAsia="Times New Roman" w:hAnsi="Times New Roman" w:cs="Times New Roman"/>
+          <w:sz w:val="24"/>
+        </w:rPr>
+        <w:t>I originally thought it should, maybe because queues are very similar to stacks and linked lists when you look at it code wise.</w:t>
+      </w:r>
+      <w:r>
+        <w:rPr>
+          <w:rFonts w:ascii="Times New Roman" w:eastAsia="Times New Roman" w:hAnsi="Times New Roman" w:cs="Times New Roman"/>
+          <w:sz w:val="24"/>
+        </w:rPr>
+        <w:t xml:space="preserve"> Going to commit code before testing.</w:t>
+      </w:r>
       <w:bookmarkStart w:id="0" w:name="_GoBack"/>
       <w:bookmarkEnd w:id="0"/>
-      <w:r>
-        <w:rPr>
-          <w:rFonts w:ascii="Times New Roman" w:eastAsia="Times New Roman" w:hAnsi="Times New Roman" w:cs="Times New Roman"/>
-          <w:sz w:val="24"/>
-        </w:rPr>
-        <w:t xml:space="preserve"> call in the </w:t>
-      </w:r>
-      <w:proofErr w:type="spellStart"/>
-      <w:r>
-        <w:rPr>
-          <w:rFonts w:ascii="Times New Roman" w:eastAsia="Times New Roman" w:hAnsi="Times New Roman" w:cs="Times New Roman"/>
-          <w:sz w:val="24"/>
-        </w:rPr>
-        <w:t>addStack</w:t>
-      </w:r>
-      <w:proofErr w:type="spellEnd"/>
-      <w:r>
-        <w:rPr>
-          <w:rFonts w:ascii="Times New Roman" w:eastAsia="Times New Roman" w:hAnsi="Times New Roman" w:cs="Times New Roman"/>
-          <w:sz w:val="24"/>
-        </w:rPr>
-        <w:t xml:space="preserve"> </w:t>
-      </w:r>
-      <w:r>
-        <w:rPr>
-          <w:rFonts w:ascii="Times New Roman" w:eastAsia="Times New Roman" w:hAnsi="Times New Roman" w:cs="Times New Roman"/>
-          <w:sz w:val="24"/>
-        </w:rPr>
-        <w:t>function and</w:t>
-      </w:r>
-      <w:r>
-        <w:rPr>
-          <w:rFonts w:ascii="Times New Roman" w:eastAsia="Times New Roman" w:hAnsi="Times New Roman" w:cs="Times New Roman"/>
-          <w:sz w:val="24"/>
-        </w:rPr>
-        <w:t xml:space="preserve"> forgot to add &gt; in the </w:t>
-      </w:r>
-      <w:proofErr w:type="spellStart"/>
-      <w:r>
-        <w:rPr>
-          <w:rFonts w:ascii="Times New Roman" w:eastAsia="Times New Roman" w:hAnsi="Times New Roman" w:cs="Times New Roman"/>
-          <w:sz w:val="24"/>
-        </w:rPr>
-        <w:t>addStack</w:t>
-      </w:r>
-      <w:proofErr w:type="spellEnd"/>
-      <w:r>
-        <w:rPr>
-          <w:rFonts w:ascii="Times New Roman" w:eastAsia="Times New Roman" w:hAnsi="Times New Roman" w:cs="Times New Roman"/>
-          <w:sz w:val="24"/>
-        </w:rPr>
-        <w:t>.</w:t>
-      </w:r>
-      <w:r>
-        <w:rPr>
-          <w:rFonts w:ascii="Times New Roman" w:eastAsia="Times New Roman" w:hAnsi="Times New Roman" w:cs="Times New Roman"/>
-          <w:sz w:val="24"/>
-        </w:rPr>
-        <w:t xml:space="preserve"> Found an error where the stack didn’t go to the next node.</w:t>
-      </w:r>
-      <w:r>
-        <w:rPr>
-          <w:rFonts w:ascii="Times New Roman" w:eastAsia="Times New Roman" w:hAnsi="Times New Roman" w:cs="Times New Roman"/>
-          <w:sz w:val="24"/>
-        </w:rPr>
-        <w:t xml:space="preserve"> Second test was a success</w:t>
-      </w:r>
-      <w:r>
-        <w:rPr>
-          <w:rFonts w:ascii="Times New Roman" w:eastAsia="Times New Roman" w:hAnsi="Times New Roman" w:cs="Times New Roman"/>
-          <w:sz w:val="24"/>
-        </w:rPr>
-        <w:t>.</w:t>
-      </w:r>
     </w:p>
     <w:sectPr>
       <w:pgSz w:w="12240" w:h="15840"/>

</xml_diff>

<commit_message>
Filled out Log, did some more updates, have an error where after removing the head the queue prints out memory address instead of values in the node.
Filled out Log, did some more updates, have an error where after removing the head the queue prints out memory address instead of values in the node.
</commit_message>
<xml_diff>
--- a/Log.docx
+++ b/Log.docx
@@ -1129,6 +1129,100 @@
           <w:sz w:val="24"/>
         </w:rPr>
         <w:t xml:space="preserve">. </w:t>
+      </w:r>
+      <w:r>
+        <w:rPr>
+          <w:rFonts w:ascii="Times New Roman" w:eastAsia="Times New Roman" w:hAnsi="Times New Roman" w:cs="Times New Roman"/>
+          <w:sz w:val="24"/>
+        </w:rPr>
+        <w:t xml:space="preserve">Sixth error forgot to add () at the end of </w:t>
+      </w:r>
+      <w:proofErr w:type="spellStart"/>
+      <w:proofErr w:type="gramStart"/>
+      <w:r>
+        <w:rPr>
+          <w:rFonts w:ascii="Times New Roman" w:eastAsia="Times New Roman" w:hAnsi="Times New Roman" w:cs="Times New Roman"/>
+          <w:sz w:val="24"/>
+        </w:rPr>
+        <w:t>getValue</w:t>
+      </w:r>
+      <w:proofErr w:type="spellEnd"/>
+      <w:r>
+        <w:rPr>
+          <w:rFonts w:ascii="Times New Roman" w:eastAsia="Times New Roman" w:hAnsi="Times New Roman" w:cs="Times New Roman"/>
+          <w:sz w:val="24"/>
+        </w:rPr>
+        <w:t>(</w:t>
+      </w:r>
+      <w:proofErr w:type="gramEnd"/>
+      <w:r>
+        <w:rPr>
+          <w:rFonts w:ascii="Times New Roman" w:eastAsia="Times New Roman" w:hAnsi="Times New Roman" w:cs="Times New Roman"/>
+          <w:sz w:val="24"/>
+        </w:rPr>
+        <w:t xml:space="preserve">) in the </w:t>
+      </w:r>
+      <w:proofErr w:type="spellStart"/>
+      <w:r>
+        <w:rPr>
+          <w:rFonts w:ascii="Times New Roman" w:eastAsia="Times New Roman" w:hAnsi="Times New Roman" w:cs="Times New Roman"/>
+          <w:sz w:val="24"/>
+        </w:rPr>
+        <w:t>printQueue</w:t>
+      </w:r>
+      <w:proofErr w:type="spellEnd"/>
+      <w:r>
+        <w:rPr>
+          <w:rFonts w:ascii="Times New Roman" w:eastAsia="Times New Roman" w:hAnsi="Times New Roman" w:cs="Times New Roman"/>
+          <w:sz w:val="24"/>
+        </w:rPr>
+        <w:t xml:space="preserve"> function.</w:t>
+      </w:r>
+      <w:r>
+        <w:rPr>
+          <w:rFonts w:ascii="Times New Roman" w:eastAsia="Times New Roman" w:hAnsi="Times New Roman" w:cs="Times New Roman"/>
+          <w:sz w:val="24"/>
+        </w:rPr>
+        <w:t xml:space="preserve"> Fixed </w:t>
+      </w:r>
+      <w:proofErr w:type="gramStart"/>
+      <w:r>
+        <w:rPr>
+          <w:rFonts w:ascii="Times New Roman" w:eastAsia="Times New Roman" w:hAnsi="Times New Roman" w:cs="Times New Roman"/>
+          <w:sz w:val="24"/>
+        </w:rPr>
+        <w:t>all of</w:t>
+      </w:r>
+      <w:proofErr w:type="gramEnd"/>
+      <w:r>
+        <w:rPr>
+          <w:rFonts w:ascii="Times New Roman" w:eastAsia="Times New Roman" w:hAnsi="Times New Roman" w:cs="Times New Roman"/>
+          <w:sz w:val="24"/>
+        </w:rPr>
+        <w:t xml:space="preserve"> the errors that the compiler gave me; however, it looks like I’m running into an error where after removing the head of the queue it prints off the memory address of the nodes that follow instead of the values.</w:t>
+      </w:r>
+      <w:r>
+        <w:rPr>
+          <w:rFonts w:ascii="Times New Roman" w:eastAsia="Times New Roman" w:hAnsi="Times New Roman" w:cs="Times New Roman"/>
+          <w:sz w:val="24"/>
+        </w:rPr>
+        <w:t xml:space="preserve"> </w:t>
+      </w:r>
+      <w:proofErr w:type="spellStart"/>
+      <w:r>
+        <w:rPr>
+          <w:rFonts w:ascii="Times New Roman" w:eastAsia="Times New Roman" w:hAnsi="Times New Roman" w:cs="Times New Roman"/>
+          <w:sz w:val="24"/>
+        </w:rPr>
+        <w:t>Honstley</w:t>
+      </w:r>
+      <w:proofErr w:type="spellEnd"/>
+      <w:r>
+        <w:rPr>
+          <w:rFonts w:ascii="Times New Roman" w:eastAsia="Times New Roman" w:hAnsi="Times New Roman" w:cs="Times New Roman"/>
+          <w:sz w:val="24"/>
+        </w:rPr>
+        <w:t xml:space="preserve"> this error is bugging me because I have no idea on how to solve it.</w:t>
       </w:r>
       <w:bookmarkStart w:id="0" w:name="_GoBack"/>
       <w:bookmarkEnd w:id="0"/>

</xml_diff>

<commit_message>
fixed error where memory address is printed off in the queue instead of the value stored in the node
fixed error where memory address is printed off in the queue instead of the value stored in the node
</commit_message>
<xml_diff>
--- a/Log.docx
+++ b/Log.docx
@@ -834,7 +834,23 @@
           <w:b/>
           <w:sz w:val="24"/>
         </w:rPr>
-        <w:t>6/4/2019</w:t>
+        <w:t>6/</w:t>
+      </w:r>
+      <w:r>
+        <w:rPr>
+          <w:rFonts w:ascii="Times New Roman" w:eastAsia="Times New Roman" w:hAnsi="Times New Roman" w:cs="Times New Roman"/>
+          <w:b/>
+          <w:sz w:val="24"/>
+        </w:rPr>
+        <w:t>6</w:t>
+      </w:r>
+      <w:r>
+        <w:rPr>
+          <w:rFonts w:ascii="Times New Roman" w:eastAsia="Times New Roman" w:hAnsi="Times New Roman" w:cs="Times New Roman"/>
+          <w:b/>
+          <w:sz w:val="24"/>
+        </w:rPr>
+        <w:t>/2019</w:t>
       </w:r>
     </w:p>
     <w:p>
@@ -1024,14 +1040,7 @@
           <w:rFonts w:ascii="Times New Roman" w:eastAsia="Times New Roman" w:hAnsi="Times New Roman" w:cs="Times New Roman"/>
           <w:sz w:val="24"/>
         </w:rPr>
-        <w:t xml:space="preserve"> instead of </w:t>
-      </w:r>
-      <w:r>
-        <w:rPr>
-          <w:rFonts w:ascii="Times New Roman" w:eastAsia="Times New Roman" w:hAnsi="Times New Roman" w:cs="Times New Roman"/>
-          <w:sz w:val="24"/>
-        </w:rPr>
-        <w:t xml:space="preserve">#define </w:t>
+        <w:t xml:space="preserve"> instead of #define </w:t>
       </w:r>
       <w:proofErr w:type="spellStart"/>
       <w:r>
@@ -1223,6 +1232,47 @@
           <w:sz w:val="24"/>
         </w:rPr>
         <w:t xml:space="preserve"> this error is bugging me because I have no idea on how to solve it.</w:t>
+      </w:r>
+    </w:p>
+    <w:p>
+      <w:pPr>
+        <w:rPr>
+          <w:rFonts w:ascii="Times New Roman" w:eastAsia="Times New Roman" w:hAnsi="Times New Roman" w:cs="Times New Roman"/>
+          <w:sz w:val="24"/>
+        </w:rPr>
+      </w:pPr>
+    </w:p>
+    <w:p>
+      <w:pPr>
+        <w:rPr>
+          <w:rFonts w:ascii="Times New Roman" w:eastAsia="Times New Roman" w:hAnsi="Times New Roman" w:cs="Times New Roman"/>
+          <w:sz w:val="24"/>
+        </w:rPr>
+      </w:pPr>
+      <w:r>
+        <w:rPr>
+          <w:rFonts w:ascii="Times New Roman" w:eastAsia="Times New Roman" w:hAnsi="Times New Roman" w:cs="Times New Roman"/>
+          <w:b/>
+          <w:sz w:val="24"/>
+        </w:rPr>
+        <w:t>6/7/2019</w:t>
+      </w:r>
+    </w:p>
+    <w:p>
+      <w:pPr>
+        <w:rPr>
+          <w:rFonts w:ascii="Times New Roman" w:eastAsia="Times New Roman" w:hAnsi="Times New Roman" w:cs="Times New Roman"/>
+          <w:sz w:val="24"/>
+        </w:rPr>
+      </w:pPr>
+      <w:r>
+        <w:rPr>
+          <w:rFonts w:ascii="Times New Roman" w:eastAsia="Times New Roman" w:hAnsi="Times New Roman" w:cs="Times New Roman"/>
+          <w:sz w:val="24"/>
+        </w:rPr>
+        <w:lastRenderedPageBreak/>
+        <w:tab/>
+        <w:t>Fixed the error that I mentioned last night that stumped me how to fix. Figured out that what I needed to do was after having my hold variable set equal to my head I have to set my head equal to the next node in the queue then delete my hold variable.</w:t>
       </w:r>
       <w:bookmarkStart w:id="0" w:name="_GoBack"/>
       <w:bookmarkEnd w:id="0"/>

</xml_diff>